<commit_message>
Actualización del html de oviedo
</commit_message>
<xml_diff>
--- a/info/Bitácora.docx
+++ b/info/Bitácora.docx
@@ -5,7 +5,11 @@
     <w:sdt>
       <w:sdtPr>
         <w:rPr>
+          <w:rFonts w:asciiTheme="majorHAnsi" w:eastAsiaTheme="majorEastAsia" w:hAnsiTheme="majorHAnsi" w:cstheme="majorBidi"/>
+          <w:color w:val="1F3763" w:themeColor="accent1" w:themeShade="7F"/>
           <w:sz w:val="2"/>
+          <w:szCs w:val="24"/>
+          <w:lang w:eastAsia="en-US"/>
         </w:rPr>
         <w:id w:val="721179470"/>
         <w:docPartObj>
@@ -15,11 +19,7 @@
       </w:sdtPr>
       <w:sdtEndPr>
         <w:rPr>
-          <w:rFonts w:asciiTheme="majorHAnsi" w:eastAsiaTheme="majorEastAsia" w:hAnsiTheme="majorHAnsi" w:cstheme="majorBidi"/>
-          <w:color w:val="1F3763" w:themeColor="accent1" w:themeShade="7F"/>
           <w:sz w:val="24"/>
-          <w:szCs w:val="24"/>
-          <w:lang w:eastAsia="en-US"/>
         </w:rPr>
       </w:sdtEndPr>
       <w:sdtContent>
@@ -155,6 +155,7 @@
                                     <w:dataBinding w:prefixMappings="xmlns:ns0='http://purl.org/dc/elements/1.1/' xmlns:ns1='http://schemas.openxmlformats.org/package/2006/metadata/core-properties' " w:xpath="/ns1:coreProperties[1]/ns0:subject[1]" w:storeItemID="{6C3C8BC8-F283-45AE-878A-BAB7291924A1}"/>
                                     <w:text/>
                                   </w:sdtPr>
+                                  <w:sdtEndPr/>
                                   <w:sdtContent>
                                     <w:r>
                                       <w:rPr>
@@ -266,6 +267,7 @@
                               <w:dataBinding w:prefixMappings="xmlns:ns0='http://purl.org/dc/elements/1.1/' xmlns:ns1='http://schemas.openxmlformats.org/package/2006/metadata/core-properties' " w:xpath="/ns1:coreProperties[1]/ns0:subject[1]" w:storeItemID="{6C3C8BC8-F283-45AE-878A-BAB7291924A1}"/>
                               <w:text/>
                             </w:sdtPr>
+                            <w:sdtEndPr/>
                             <w:sdtContent>
                               <w:r>
                                 <w:rPr>
@@ -902,6 +904,7 @@
                                     <w:dataBinding w:prefixMappings="xmlns:ns0='http://schemas.openxmlformats.org/officeDocument/2006/extended-properties' " w:xpath="/ns0:Properties[1]/ns0:Company[1]" w:storeItemID="{6668398D-A668-4E3E-A5EB-62B293D839F1}"/>
                                     <w:text/>
                                   </w:sdtPr>
+                                  <w:sdtEndPr/>
                                   <w:sdtContent>
                                     <w:r>
                                       <w:rPr>
@@ -927,6 +930,7 @@
                                   <w:dataBinding w:prefixMappings="xmlns:ns0='http://purl.org/dc/elements/1.1/' xmlns:ns1='http://schemas.openxmlformats.org/package/2006/metadata/core-properties' " w:xpath="/ns1:coreProperties[1]/ns1:category[1]" w:storeItemID="{6C3C8BC8-F283-45AE-878A-BAB7291924A1}"/>
                                   <w:text/>
                                 </w:sdtPr>
+                                <w:sdtEndPr/>
                                 <w:sdtContent>
                                   <w:p>
                                     <w:pPr>
@@ -997,6 +1001,7 @@
                               <w:dataBinding w:prefixMappings="xmlns:ns0='http://schemas.openxmlformats.org/officeDocument/2006/extended-properties' " w:xpath="/ns0:Properties[1]/ns0:Company[1]" w:storeItemID="{6668398D-A668-4E3E-A5EB-62B293D839F1}"/>
                               <w:text/>
                             </w:sdtPr>
+                            <w:sdtEndPr/>
                             <w:sdtContent>
                               <w:r>
                                 <w:rPr>
@@ -1022,6 +1027,7 @@
                             <w:dataBinding w:prefixMappings="xmlns:ns0='http://purl.org/dc/elements/1.1/' xmlns:ns1='http://schemas.openxmlformats.org/package/2006/metadata/core-properties' " w:xpath="/ns1:coreProperties[1]/ns1:category[1]" w:storeItemID="{6C3C8BC8-F283-45AE-878A-BAB7291924A1}"/>
                             <w:text/>
                           </w:sdtPr>
+                          <w:sdtEndPr/>
                           <w:sdtContent>
                             <w:p>
                               <w:pPr>
@@ -1068,6 +1074,13 @@
         </w:p>
         <w:sdt>
           <w:sdtPr>
+            <w:rPr>
+              <w:rFonts w:asciiTheme="minorHAnsi" w:eastAsiaTheme="minorHAnsi" w:hAnsiTheme="minorHAnsi" w:cstheme="minorBidi"/>
+              <w:color w:val="auto"/>
+              <w:sz w:val="22"/>
+              <w:szCs w:val="22"/>
+              <w:lang w:eastAsia="en-US"/>
+            </w:rPr>
             <w:id w:val="-1827968367"/>
             <w:docPartObj>
               <w:docPartGallery w:val="Table of Contents"/>
@@ -1076,13 +1089,8 @@
           </w:sdtPr>
           <w:sdtEndPr>
             <w:rPr>
-              <w:rFonts w:asciiTheme="minorHAnsi" w:eastAsiaTheme="minorHAnsi" w:hAnsiTheme="minorHAnsi" w:cstheme="minorBidi"/>
               <w:b/>
               <w:bCs/>
-              <w:color w:val="auto"/>
-              <w:sz w:val="22"/>
-              <w:szCs w:val="22"/>
-              <w:lang w:eastAsia="en-US"/>
             </w:rPr>
           </w:sdtEndPr>
           <w:sdtContent>
@@ -1111,7 +1119,7 @@
               <w:r>
                 <w:fldChar w:fldCharType="separate"/>
               </w:r>
-              <w:hyperlink w:anchor="_Toc73641682" w:history="1">
+              <w:hyperlink w:anchor="_Toc73645994" w:history="1">
                 <w:r>
                   <w:rPr>
                     <w:rStyle w:val="Hipervnculo"/>
@@ -1135,25 +1143,7 @@
                     <w:bCs/>
                     <w:noProof/>
                   </w:rPr>
-                  <w:t>Preparación del p</w:t>
-                </w:r>
-                <w:r>
-                  <w:rPr>
-                    <w:rStyle w:val="Hipervnculo"/>
-                    <w:b/>
-                    <w:bCs/>
-                    <w:noProof/>
-                  </w:rPr>
-                  <w:t>r</w:t>
-                </w:r>
-                <w:r>
-                  <w:rPr>
-                    <w:rStyle w:val="Hipervnculo"/>
-                    <w:b/>
-                    <w:bCs/>
-                    <w:noProof/>
-                  </w:rPr>
-                  <w:t>oyecto</w:t>
+                  <w:t>Preparación del proyecto</w:t>
                 </w:r>
                 <w:r>
                   <w:rPr>
@@ -1174,7 +1164,7 @@
                     <w:noProof/>
                     <w:webHidden/>
                   </w:rPr>
-                  <w:instrText xml:space="preserve"> PAGEREF _Toc73641682 \h </w:instrText>
+                  <w:instrText xml:space="preserve"> PAGEREF _Toc73645994 \h </w:instrText>
                 </w:r>
                 <w:r>
                   <w:rPr>
@@ -1216,7 +1206,7 @@
                   <w:noProof/>
                 </w:rPr>
               </w:pPr>
-              <w:hyperlink w:anchor="_Toc73641683" w:history="1">
+              <w:hyperlink w:anchor="_Toc73645995" w:history="1">
                 <w:r>
                   <w:rPr>
                     <w:rStyle w:val="Hipervnculo"/>
@@ -1245,7 +1235,7 @@
                     <w:noProof/>
                     <w:webHidden/>
                   </w:rPr>
-                  <w:instrText xml:space="preserve"> PAGEREF _Toc73641683 \h </w:instrText>
+                  <w:instrText xml:space="preserve"> PAGEREF _Toc73645995 \h </w:instrText>
                 </w:r>
                 <w:r>
                   <w:rPr>
@@ -1287,7 +1277,7 @@
                   <w:noProof/>
                 </w:rPr>
               </w:pPr>
-              <w:hyperlink w:anchor="_Toc73641684" w:history="1">
+              <w:hyperlink w:anchor="_Toc73645996" w:history="1">
                 <w:r>
                   <w:rPr>
                     <w:rStyle w:val="Hipervnculo"/>
@@ -1314,7 +1304,7 @@
                     <w:noProof/>
                     <w:webHidden/>
                   </w:rPr>
-                  <w:instrText xml:space="preserve"> PAGEREF _Toc73641684 \h </w:instrText>
+                  <w:instrText xml:space="preserve"> PAGEREF _Toc73645996 \h </w:instrText>
                 </w:r>
                 <w:r>
                   <w:rPr>
@@ -1335,6 +1325,144 @@
                     <w:webHidden/>
                   </w:rPr>
                   <w:t>2</w:t>
+                </w:r>
+                <w:r>
+                  <w:rPr>
+                    <w:noProof/>
+                    <w:webHidden/>
+                  </w:rPr>
+                  <w:fldChar w:fldCharType="end"/>
+                </w:r>
+              </w:hyperlink>
+            </w:p>
+            <w:p>
+              <w:pPr>
+                <w:pStyle w:val="TDC2"/>
+                <w:tabs>
+                  <w:tab w:val="right" w:leader="dot" w:pos="8494"/>
+                </w:tabs>
+                <w:rPr>
+                  <w:rFonts w:cstheme="minorBidi"/>
+                  <w:noProof/>
+                </w:rPr>
+              </w:pPr>
+              <w:hyperlink w:anchor="_Toc73645997" w:history="1">
+                <w:r>
+                  <w:rPr>
+                    <w:rStyle w:val="Hipervnculo"/>
+                    <w:noProof/>
+                  </w:rPr>
+                  <w:t>Documentación sobre el tema</w:t>
+                </w:r>
+                <w:r>
+                  <w:rPr>
+                    <w:noProof/>
+                    <w:webHidden/>
+                  </w:rPr>
+                  <w:tab/>
+                </w:r>
+                <w:r>
+                  <w:rPr>
+                    <w:noProof/>
+                    <w:webHidden/>
+                  </w:rPr>
+                  <w:fldChar w:fldCharType="begin"/>
+                </w:r>
+                <w:r>
+                  <w:rPr>
+                    <w:noProof/>
+                    <w:webHidden/>
+                  </w:rPr>
+                  <w:instrText xml:space="preserve"> PAGEREF _Toc73645997 \h </w:instrText>
+                </w:r>
+                <w:r>
+                  <w:rPr>
+                    <w:noProof/>
+                    <w:webHidden/>
+                  </w:rPr>
+                </w:r>
+                <w:r>
+                  <w:rPr>
+                    <w:noProof/>
+                    <w:webHidden/>
+                  </w:rPr>
+                  <w:fldChar w:fldCharType="separate"/>
+                </w:r>
+                <w:r>
+                  <w:rPr>
+                    <w:noProof/>
+                    <w:webHidden/>
+                  </w:rPr>
+                  <w:t>3</w:t>
+                </w:r>
+                <w:r>
+                  <w:rPr>
+                    <w:noProof/>
+                    <w:webHidden/>
+                  </w:rPr>
+                  <w:fldChar w:fldCharType="end"/>
+                </w:r>
+              </w:hyperlink>
+            </w:p>
+            <w:p>
+              <w:pPr>
+                <w:pStyle w:val="TDC3"/>
+                <w:tabs>
+                  <w:tab w:val="right" w:leader="dot" w:pos="8494"/>
+                </w:tabs>
+                <w:rPr>
+                  <w:rFonts w:cstheme="minorBidi"/>
+                  <w:noProof/>
+                </w:rPr>
+              </w:pPr>
+              <w:hyperlink w:anchor="_Toc73645998" w:history="1">
+                <w:r>
+                  <w:rPr>
+                    <w:rStyle w:val="Hipervnculo"/>
+                    <w:noProof/>
+                  </w:rPr>
+                  <w:t>03/06/2021 – 20:00</w:t>
+                </w:r>
+                <w:r>
+                  <w:rPr>
+                    <w:noProof/>
+                    <w:webHidden/>
+                  </w:rPr>
+                  <w:tab/>
+                </w:r>
+                <w:r>
+                  <w:rPr>
+                    <w:noProof/>
+                    <w:webHidden/>
+                  </w:rPr>
+                  <w:fldChar w:fldCharType="begin"/>
+                </w:r>
+                <w:r>
+                  <w:rPr>
+                    <w:noProof/>
+                    <w:webHidden/>
+                  </w:rPr>
+                  <w:instrText xml:space="preserve"> PAGEREF _Toc73645998 \h </w:instrText>
+                </w:r>
+                <w:r>
+                  <w:rPr>
+                    <w:noProof/>
+                    <w:webHidden/>
+                  </w:rPr>
+                </w:r>
+                <w:r>
+                  <w:rPr>
+                    <w:noProof/>
+                    <w:webHidden/>
+                  </w:rPr>
+                  <w:fldChar w:fldCharType="separate"/>
+                </w:r>
+                <w:r>
+                  <w:rPr>
+                    <w:noProof/>
+                    <w:webHidden/>
+                  </w:rPr>
+                  <w:t>3</w:t>
                 </w:r>
                 <w:r>
                   <w:rPr>
@@ -1435,7 +1563,7 @@
               <w:bCs/>
             </w:rPr>
           </w:pPr>
-          <w:bookmarkStart w:id="0" w:name="_Toc73641682"/>
+          <w:bookmarkStart w:id="0" w:name="_Toc73645994"/>
           <w:r>
             <w:rPr>
               <w:b/>
@@ -1454,7 +1582,7 @@
               <w:bCs/>
             </w:rPr>
           </w:pPr>
-          <w:bookmarkStart w:id="1" w:name="_Toc73641683"/>
+          <w:bookmarkStart w:id="1" w:name="_Toc73645995"/>
           <w:r>
             <w:rPr>
               <w:b/>
@@ -1469,7 +1597,7 @@
           <w:pPr>
             <w:pStyle w:val="Ttulo3"/>
           </w:pPr>
-          <w:bookmarkStart w:id="2" w:name="_Toc73641684"/>
+          <w:bookmarkStart w:id="2" w:name="_Toc73645996"/>
           <w:r>
             <w:t>03/06/2021 – 19:00</w:t>
           </w:r>
@@ -1478,9 +1606,227 @@
     </w:sdt>
     <w:bookmarkEnd w:id="2" w:displacedByCustomXml="prev"/>
     <w:p/>
+    <w:p>
+      <w:r>
+        <w:t>He creado un repositorio en GitHub para el control de versiones del proyecto y el uso de        GH-Pages.</w:t>
+      </w:r>
+    </w:p>
+    <w:p>
+      <w:r>
+        <w:t xml:space="preserve">Repositorio -&gt; </w:t>
+      </w:r>
+      <w:hyperlink r:id="rId8" w:history="1">
+        <w:r>
+          <w:rPr>
+            <w:rStyle w:val="Hipervnculo"/>
+          </w:rPr>
+          <w:t>https://github.com/UO265181/sew_entrega_extraordinaria</w:t>
+        </w:r>
+      </w:hyperlink>
+    </w:p>
+    <w:p>
+      <w:r>
+        <w:t xml:space="preserve">GH-Pages -&gt; </w:t>
+      </w:r>
+      <w:hyperlink r:id="rId9" w:history="1">
+        <w:r>
+          <w:rPr>
+            <w:rStyle w:val="Hipervnculo"/>
+          </w:rPr>
+          <w:t>https://uo265181.github.io/sew_entrega_extraordinaria</w:t>
+        </w:r>
+      </w:hyperlink>
+    </w:p>
+    <w:p>
+      <w:r>
+        <w:t>He escrito un documento HTML de prueba para comprobar su funcionamiento.</w:t>
+      </w:r>
+    </w:p>
+    <w:p>
+      <w:r>
+        <w:rPr>
+          <w:noProof/>
+        </w:rPr>
+        <w:drawing>
+          <wp:inline distT="0" distB="0" distL="0" distR="0" wp14:anchorId="6E47E7CE" wp14:editId="38DB6FEB">
+            <wp:extent cx="4109056" cy="4359349"/>
+            <wp:effectExtent l="19050" t="19050" r="25400" b="22225"/>
+            <wp:docPr id="1" name="Imagen 1"/>
+            <wp:cNvGraphicFramePr>
+              <a:graphicFrameLocks xmlns:a="http://schemas.openxmlformats.org/drawingml/2006/main" noChangeAspect="1"/>
+            </wp:cNvGraphicFramePr>
+            <a:graphic xmlns:a="http://schemas.openxmlformats.org/drawingml/2006/main">
+              <a:graphicData uri="http://schemas.openxmlformats.org/drawingml/2006/picture">
+                <pic:pic xmlns:pic="http://schemas.openxmlformats.org/drawingml/2006/picture">
+                  <pic:nvPicPr>
+                    <pic:cNvPr id="1" name=""/>
+                    <pic:cNvPicPr/>
+                  </pic:nvPicPr>
+                  <pic:blipFill>
+                    <a:blip r:embed="rId10"/>
+                    <a:stretch>
+                      <a:fillRect/>
+                    </a:stretch>
+                  </pic:blipFill>
+                  <pic:spPr>
+                    <a:xfrm>
+                      <a:off x="0" y="0"/>
+                      <a:ext cx="4112353" cy="4362847"/>
+                    </a:xfrm>
+                    <a:prstGeom prst="rect">
+                      <a:avLst/>
+                    </a:prstGeom>
+                    <a:ln>
+                      <a:solidFill>
+                        <a:schemeClr val="tx1"/>
+                      </a:solidFill>
+                    </a:ln>
+                  </pic:spPr>
+                </pic:pic>
+              </a:graphicData>
+            </a:graphic>
+          </wp:inline>
+        </w:drawing>
+      </w:r>
+    </w:p>
+    <w:p/>
+    <w:p>
+      <w:pPr>
+        <w:pStyle w:val="Ttulo2"/>
+      </w:pPr>
+    </w:p>
+    <w:p/>
+    <w:p>
+      <w:pPr>
+        <w:pStyle w:val="Ttulo2"/>
+        <w:rPr>
+          <w:b/>
+          <w:bCs/>
+        </w:rPr>
+      </w:pPr>
+      <w:bookmarkStart w:id="3" w:name="_Toc73645997"/>
+      <w:r>
+        <w:rPr>
+          <w:b/>
+          <w:bCs/>
+        </w:rPr>
+        <w:lastRenderedPageBreak/>
+        <w:t>Documentación sobre el tema</w:t>
+      </w:r>
+      <w:bookmarkEnd w:id="3"/>
+    </w:p>
+    <w:p/>
+    <w:p>
+      <w:pPr>
+        <w:pStyle w:val="Ttulo3"/>
+      </w:pPr>
+      <w:bookmarkStart w:id="4" w:name="_Toc73645998"/>
+      <w:r>
+        <w:t>03/06/2021 – 20:00</w:t>
+      </w:r>
+      <w:bookmarkEnd w:id="4"/>
+    </w:p>
+    <w:p/>
+    <w:p>
+      <w:r>
+        <w:t xml:space="preserve">Para la información mostrada en la sección </w:t>
+      </w:r>
+      <w:proofErr w:type="spellStart"/>
+      <w:r>
+        <w:t>html</w:t>
+      </w:r>
+      <w:proofErr w:type="spellEnd"/>
+      <w:r>
+        <w:t xml:space="preserve"> he encontrado las siguientes fuentes de utilidad:</w:t>
+      </w:r>
+    </w:p>
+    <w:p>
+      <w:r>
+        <w:t xml:space="preserve">Información general -&gt; </w:t>
+      </w:r>
+      <w:r>
+        <w:tab/>
+      </w:r>
+      <w:hyperlink r:id="rId11" w:history="1">
+        <w:r>
+          <w:rPr>
+            <w:rStyle w:val="Hipervnculo"/>
+          </w:rPr>
+          <w:t>https://es.wikipedia.org</w:t>
+        </w:r>
+      </w:hyperlink>
+      <w:r>
+        <w:t xml:space="preserve"> </w:t>
+      </w:r>
+    </w:p>
+    <w:p>
+      <w:pPr>
+        <w:ind w:left="1416" w:firstLine="708"/>
+      </w:pPr>
+      <w:hyperlink r:id="rId12" w:history="1">
+        <w:r>
+          <w:rPr>
+            <w:rStyle w:val="Hipervnculo"/>
+          </w:rPr>
+          <w:t>https://es.db-city.com</w:t>
+        </w:r>
+      </w:hyperlink>
+    </w:p>
+    <w:p>
+      <w:r>
+        <w:t xml:space="preserve">Clima -&gt; </w:t>
+      </w:r>
+      <w:hyperlink r:id="rId13" w:history="1">
+        <w:r>
+          <w:rPr>
+            <w:rStyle w:val="Hipervnculo"/>
+          </w:rPr>
+          <w:t>https://es.weatherspark.com</w:t>
+        </w:r>
+      </w:hyperlink>
+    </w:p>
+    <w:p>
+      <w:r>
+        <w:tab/>
+        <w:t xml:space="preserve"> </w:t>
+      </w:r>
+      <w:hyperlink r:id="rId14" w:history="1">
+        <w:r>
+          <w:rPr>
+            <w:rStyle w:val="Hipervnculo"/>
+          </w:rPr>
+          <w:t>https://es.climate-data.org</w:t>
+        </w:r>
+      </w:hyperlink>
+    </w:p>
+    <w:p>
+      <w:r>
+        <w:t>Respecto a la sección de arte y fotografías realizaré búsquedas específicas para encontrar objetos relacionados con el clima.</w:t>
+      </w:r>
+    </w:p>
+    <w:p/>
+    <w:p/>
+    <w:p>
+      <w:r>
+        <w:tab/>
+      </w:r>
+      <w:r>
+        <w:tab/>
+      </w:r>
+      <w:r>
+        <w:tab/>
+      </w:r>
+      <w:r>
+        <w:tab/>
+      </w:r>
+      <w:r>
+        <w:tab/>
+      </w:r>
+    </w:p>
+    <w:p/>
     <w:p/>
     <w:sectPr>
-      <w:footerReference w:type="default" r:id="rId8"/>
+      <w:footerReference w:type="default" r:id="rId15"/>
       <w:pgSz w:w="11906" w:h="16838"/>
       <w:pgMar w:top="1417" w:right="1701" w:bottom="1417" w:left="1701" w:header="708" w:footer="708" w:gutter="0"/>
       <w:pgNumType w:start="0"/>
@@ -1527,6 +1873,7 @@
         <w:docPartUnique/>
       </w:docPartObj>
     </w:sdtPr>
+    <w:sdtEndPr/>
     <w:sdtContent>
       <w:p>
         <w:pPr>
@@ -2452,6 +2799,18 @@
       <w:u w:val="single"/>
     </w:rPr>
   </w:style>
+  <w:style w:type="character" w:styleId="Mencinsinresolver">
+    <w:name w:val="Unresolved Mention"/>
+    <w:basedOn w:val="Fuentedeprrafopredeter"/>
+    <w:uiPriority w:val="99"/>
+    <w:semiHidden/>
+    <w:unhideWhenUsed/>
+    <w:rsid w:val="00283032"/>
+    <w:rPr>
+      <w:color w:val="605E5C"/>
+      <w:shd w:val="clear" w:color="auto" w:fill="E1DFDD"/>
+    </w:rPr>
+  </w:style>
 </w:styles>
 </file>
 

</xml_diff>

<commit_message>
Nuevas entradas en la bitácora
</commit_message>
<xml_diff>
--- a/info/Bitácora.docx
+++ b/info/Bitácora.docx
@@ -1119,7 +1119,7 @@
               <w:r>
                 <w:fldChar w:fldCharType="separate"/>
               </w:r>
-              <w:hyperlink w:anchor="_Toc73645994" w:history="1">
+              <w:hyperlink w:anchor="_Toc73730840" w:history="1">
                 <w:r>
                   <w:rPr>
                     <w:rStyle w:val="Hipervnculo"/>
@@ -1164,7 +1164,7 @@
                     <w:noProof/>
                     <w:webHidden/>
                   </w:rPr>
-                  <w:instrText xml:space="preserve"> PAGEREF _Toc73645994 \h </w:instrText>
+                  <w:instrText xml:space="preserve"> PAGEREF _Toc73730840 \h </w:instrText>
                 </w:r>
                 <w:r>
                   <w:rPr>
@@ -1206,7 +1206,7 @@
                   <w:noProof/>
                 </w:rPr>
               </w:pPr>
-              <w:hyperlink w:anchor="_Toc73645995" w:history="1">
+              <w:hyperlink w:anchor="_Toc73730841" w:history="1">
                 <w:r>
                   <w:rPr>
                     <w:rStyle w:val="Hipervnculo"/>
@@ -1235,7 +1235,7 @@
                     <w:noProof/>
                     <w:webHidden/>
                   </w:rPr>
-                  <w:instrText xml:space="preserve"> PAGEREF _Toc73645995 \h </w:instrText>
+                  <w:instrText xml:space="preserve"> PAGEREF _Toc73730841 \h </w:instrText>
                 </w:r>
                 <w:r>
                   <w:rPr>
@@ -1277,7 +1277,7 @@
                   <w:noProof/>
                 </w:rPr>
               </w:pPr>
-              <w:hyperlink w:anchor="_Toc73645996" w:history="1">
+              <w:hyperlink w:anchor="_Toc73730842" w:history="1">
                 <w:r>
                   <w:rPr>
                     <w:rStyle w:val="Hipervnculo"/>
@@ -1304,7 +1304,7 @@
                     <w:noProof/>
                     <w:webHidden/>
                   </w:rPr>
-                  <w:instrText xml:space="preserve"> PAGEREF _Toc73645996 \h </w:instrText>
+                  <w:instrText xml:space="preserve"> PAGEREF _Toc73730842 \h </w:instrText>
                 </w:r>
                 <w:r>
                   <w:rPr>
@@ -1346,10 +1346,12 @@
                   <w:noProof/>
                 </w:rPr>
               </w:pPr>
-              <w:hyperlink w:anchor="_Toc73645997" w:history="1">
+              <w:hyperlink w:anchor="_Toc73730843" w:history="1">
                 <w:r>
                   <w:rPr>
                     <w:rStyle w:val="Hipervnculo"/>
+                    <w:b/>
+                    <w:bCs/>
                     <w:noProof/>
                   </w:rPr>
                   <w:t>Documentación sobre el tema</w:t>
@@ -1373,7 +1375,7 @@
                     <w:noProof/>
                     <w:webHidden/>
                   </w:rPr>
-                  <w:instrText xml:space="preserve"> PAGEREF _Toc73645997 \h </w:instrText>
+                  <w:instrText xml:space="preserve"> PAGEREF _Toc73730843 \h </w:instrText>
                 </w:r>
                 <w:r>
                   <w:rPr>
@@ -1415,7 +1417,7 @@
                   <w:noProof/>
                 </w:rPr>
               </w:pPr>
-              <w:hyperlink w:anchor="_Toc73645998" w:history="1">
+              <w:hyperlink w:anchor="_Toc73730844" w:history="1">
                 <w:r>
                   <w:rPr>
                     <w:rStyle w:val="Hipervnculo"/>
@@ -1442,7 +1444,7 @@
                     <w:noProof/>
                     <w:webHidden/>
                   </w:rPr>
-                  <w:instrText xml:space="preserve"> PAGEREF _Toc73645998 \h </w:instrText>
+                  <w:instrText xml:space="preserve"> PAGEREF _Toc73730844 \h </w:instrText>
                 </w:r>
                 <w:r>
                   <w:rPr>
@@ -1463,6 +1465,370 @@
                     <w:webHidden/>
                   </w:rPr>
                   <w:t>3</w:t>
+                </w:r>
+                <w:r>
+                  <w:rPr>
+                    <w:noProof/>
+                    <w:webHidden/>
+                  </w:rPr>
+                  <w:fldChar w:fldCharType="end"/>
+                </w:r>
+              </w:hyperlink>
+            </w:p>
+            <w:p>
+              <w:pPr>
+                <w:pStyle w:val="TDC2"/>
+                <w:tabs>
+                  <w:tab w:val="right" w:leader="dot" w:pos="8494"/>
+                </w:tabs>
+                <w:rPr>
+                  <w:rFonts w:cstheme="minorBidi"/>
+                  <w:noProof/>
+                </w:rPr>
+              </w:pPr>
+              <w:hyperlink w:anchor="_Toc73730845" w:history="1">
+                <w:r>
+                  <w:rPr>
+                    <w:rStyle w:val="Hipervnculo"/>
+                    <w:b/>
+                    <w:bCs/>
+                    <w:noProof/>
+                  </w:rPr>
+                  <w:t>Documentación sobre HTML5</w:t>
+                </w:r>
+                <w:r>
+                  <w:rPr>
+                    <w:noProof/>
+                    <w:webHidden/>
+                  </w:rPr>
+                  <w:tab/>
+                </w:r>
+                <w:r>
+                  <w:rPr>
+                    <w:noProof/>
+                    <w:webHidden/>
+                  </w:rPr>
+                  <w:fldChar w:fldCharType="begin"/>
+                </w:r>
+                <w:r>
+                  <w:rPr>
+                    <w:noProof/>
+                    <w:webHidden/>
+                  </w:rPr>
+                  <w:instrText xml:space="preserve"> PAGEREF _Toc73730845 \h </w:instrText>
+                </w:r>
+                <w:r>
+                  <w:rPr>
+                    <w:noProof/>
+                    <w:webHidden/>
+                  </w:rPr>
+                </w:r>
+                <w:r>
+                  <w:rPr>
+                    <w:noProof/>
+                    <w:webHidden/>
+                  </w:rPr>
+                  <w:fldChar w:fldCharType="separate"/>
+                </w:r>
+                <w:r>
+                  <w:rPr>
+                    <w:noProof/>
+                    <w:webHidden/>
+                  </w:rPr>
+                  <w:t>3</w:t>
+                </w:r>
+                <w:r>
+                  <w:rPr>
+                    <w:noProof/>
+                    <w:webHidden/>
+                  </w:rPr>
+                  <w:fldChar w:fldCharType="end"/>
+                </w:r>
+              </w:hyperlink>
+            </w:p>
+            <w:p>
+              <w:pPr>
+                <w:pStyle w:val="TDC3"/>
+                <w:tabs>
+                  <w:tab w:val="right" w:leader="dot" w:pos="8494"/>
+                </w:tabs>
+                <w:rPr>
+                  <w:rFonts w:cstheme="minorBidi"/>
+                  <w:noProof/>
+                </w:rPr>
+              </w:pPr>
+              <w:hyperlink w:anchor="_Toc73730846" w:history="1">
+                <w:r>
+                  <w:rPr>
+                    <w:rStyle w:val="Hipervnculo"/>
+                    <w:noProof/>
+                  </w:rPr>
+                  <w:t>04/06/2021 – 19:00</w:t>
+                </w:r>
+                <w:r>
+                  <w:rPr>
+                    <w:noProof/>
+                    <w:webHidden/>
+                  </w:rPr>
+                  <w:tab/>
+                </w:r>
+                <w:r>
+                  <w:rPr>
+                    <w:noProof/>
+                    <w:webHidden/>
+                  </w:rPr>
+                  <w:fldChar w:fldCharType="begin"/>
+                </w:r>
+                <w:r>
+                  <w:rPr>
+                    <w:noProof/>
+                    <w:webHidden/>
+                  </w:rPr>
+                  <w:instrText xml:space="preserve"> PAGEREF _Toc73730846 \h </w:instrText>
+                </w:r>
+                <w:r>
+                  <w:rPr>
+                    <w:noProof/>
+                    <w:webHidden/>
+                  </w:rPr>
+                </w:r>
+                <w:r>
+                  <w:rPr>
+                    <w:noProof/>
+                    <w:webHidden/>
+                  </w:rPr>
+                  <w:fldChar w:fldCharType="separate"/>
+                </w:r>
+                <w:r>
+                  <w:rPr>
+                    <w:noProof/>
+                    <w:webHidden/>
+                  </w:rPr>
+                  <w:t>3</w:t>
+                </w:r>
+                <w:r>
+                  <w:rPr>
+                    <w:noProof/>
+                    <w:webHidden/>
+                  </w:rPr>
+                  <w:fldChar w:fldCharType="end"/>
+                </w:r>
+              </w:hyperlink>
+            </w:p>
+            <w:p>
+              <w:pPr>
+                <w:pStyle w:val="TDC1"/>
+                <w:rPr>
+                  <w:rFonts w:cstheme="minorBidi"/>
+                  <w:noProof/>
+                </w:rPr>
+              </w:pPr>
+              <w:hyperlink w:anchor="_Toc73730847" w:history="1">
+                <w:r>
+                  <w:rPr>
+                    <w:rStyle w:val="Hipervnculo"/>
+                    <w:b/>
+                    <w:bCs/>
+                    <w:noProof/>
+                  </w:rPr>
+                  <w:t>II.</w:t>
+                </w:r>
+                <w:r>
+                  <w:rPr>
+                    <w:rFonts w:cstheme="minorBidi"/>
+                    <w:noProof/>
+                  </w:rPr>
+                  <w:tab/>
+                </w:r>
+                <w:r>
+                  <w:rPr>
+                    <w:rStyle w:val="Hipervnculo"/>
+                    <w:b/>
+                    <w:bCs/>
+                    <w:noProof/>
+                  </w:rPr>
+                  <w:t>HTML</w:t>
+                </w:r>
+                <w:r>
+                  <w:rPr>
+                    <w:noProof/>
+                    <w:webHidden/>
+                  </w:rPr>
+                  <w:tab/>
+                </w:r>
+                <w:r>
+                  <w:rPr>
+                    <w:noProof/>
+                    <w:webHidden/>
+                  </w:rPr>
+                  <w:fldChar w:fldCharType="begin"/>
+                </w:r>
+                <w:r>
+                  <w:rPr>
+                    <w:noProof/>
+                    <w:webHidden/>
+                  </w:rPr>
+                  <w:instrText xml:space="preserve"> PAGEREF _Toc73730847 \h </w:instrText>
+                </w:r>
+                <w:r>
+                  <w:rPr>
+                    <w:noProof/>
+                    <w:webHidden/>
+                  </w:rPr>
+                </w:r>
+                <w:r>
+                  <w:rPr>
+                    <w:noProof/>
+                    <w:webHidden/>
+                  </w:rPr>
+                  <w:fldChar w:fldCharType="separate"/>
+                </w:r>
+                <w:r>
+                  <w:rPr>
+                    <w:noProof/>
+                    <w:webHidden/>
+                  </w:rPr>
+                  <w:t>4</w:t>
+                </w:r>
+                <w:r>
+                  <w:rPr>
+                    <w:noProof/>
+                    <w:webHidden/>
+                  </w:rPr>
+                  <w:fldChar w:fldCharType="end"/>
+                </w:r>
+              </w:hyperlink>
+            </w:p>
+            <w:p>
+              <w:pPr>
+                <w:pStyle w:val="TDC2"/>
+                <w:tabs>
+                  <w:tab w:val="right" w:leader="dot" w:pos="8494"/>
+                </w:tabs>
+                <w:rPr>
+                  <w:rFonts w:cstheme="minorBidi"/>
+                  <w:noProof/>
+                </w:rPr>
+              </w:pPr>
+              <w:hyperlink w:anchor="_Toc73730848" w:history="1">
+                <w:r>
+                  <w:rPr>
+                    <w:rStyle w:val="Hipervnculo"/>
+                    <w:b/>
+                    <w:bCs/>
+                    <w:noProof/>
+                  </w:rPr>
+                  <w:t>Diseño Inicial</w:t>
+                </w:r>
+                <w:r>
+                  <w:rPr>
+                    <w:noProof/>
+                    <w:webHidden/>
+                  </w:rPr>
+                  <w:tab/>
+                </w:r>
+                <w:r>
+                  <w:rPr>
+                    <w:noProof/>
+                    <w:webHidden/>
+                  </w:rPr>
+                  <w:fldChar w:fldCharType="begin"/>
+                </w:r>
+                <w:r>
+                  <w:rPr>
+                    <w:noProof/>
+                    <w:webHidden/>
+                  </w:rPr>
+                  <w:instrText xml:space="preserve"> PAGEREF _Toc73730848 \h </w:instrText>
+                </w:r>
+                <w:r>
+                  <w:rPr>
+                    <w:noProof/>
+                    <w:webHidden/>
+                  </w:rPr>
+                </w:r>
+                <w:r>
+                  <w:rPr>
+                    <w:noProof/>
+                    <w:webHidden/>
+                  </w:rPr>
+                  <w:fldChar w:fldCharType="separate"/>
+                </w:r>
+                <w:r>
+                  <w:rPr>
+                    <w:noProof/>
+                    <w:webHidden/>
+                  </w:rPr>
+                  <w:t>4</w:t>
+                </w:r>
+                <w:r>
+                  <w:rPr>
+                    <w:noProof/>
+                    <w:webHidden/>
+                  </w:rPr>
+                  <w:fldChar w:fldCharType="end"/>
+                </w:r>
+              </w:hyperlink>
+            </w:p>
+            <w:p>
+              <w:pPr>
+                <w:pStyle w:val="TDC3"/>
+                <w:tabs>
+                  <w:tab w:val="right" w:leader="dot" w:pos="8494"/>
+                </w:tabs>
+                <w:rPr>
+                  <w:rFonts w:cstheme="minorBidi"/>
+                  <w:noProof/>
+                </w:rPr>
+              </w:pPr>
+              <w:hyperlink w:anchor="_Toc73730849" w:history="1">
+                <w:r>
+                  <w:rPr>
+                    <w:rStyle w:val="Hipervnculo"/>
+                    <w:noProof/>
+                  </w:rPr>
+                  <w:t>04/06/2021 – 20:00</w:t>
+                </w:r>
+                <w:r>
+                  <w:rPr>
+                    <w:noProof/>
+                    <w:webHidden/>
+                  </w:rPr>
+                  <w:tab/>
+                </w:r>
+                <w:r>
+                  <w:rPr>
+                    <w:noProof/>
+                    <w:webHidden/>
+                  </w:rPr>
+                  <w:fldChar w:fldCharType="begin"/>
+                </w:r>
+                <w:r>
+                  <w:rPr>
+                    <w:noProof/>
+                    <w:webHidden/>
+                  </w:rPr>
+                  <w:instrText xml:space="preserve"> PAGEREF _Toc73730849 \h </w:instrText>
+                </w:r>
+                <w:r>
+                  <w:rPr>
+                    <w:noProof/>
+                    <w:webHidden/>
+                  </w:rPr>
+                </w:r>
+                <w:r>
+                  <w:rPr>
+                    <w:noProof/>
+                    <w:webHidden/>
+                  </w:rPr>
+                  <w:fldChar w:fldCharType="separate"/>
+                </w:r>
+                <w:r>
+                  <w:rPr>
+                    <w:noProof/>
+                    <w:webHidden/>
+                  </w:rPr>
+                  <w:t>4</w:t>
                 </w:r>
                 <w:r>
                   <w:rPr>
@@ -1542,15 +1908,6 @@
         <w:p/>
         <w:p/>
         <w:p/>
-        <w:p/>
-        <w:p/>
-        <w:p/>
-        <w:p/>
-        <w:p>
-          <w:pPr>
-            <w:pStyle w:val="Ttulo1"/>
-          </w:pPr>
-        </w:p>
         <w:p>
           <w:pPr>
             <w:pStyle w:val="Ttulo1"/>
@@ -1563,12 +1920,13 @@
               <w:bCs/>
             </w:rPr>
           </w:pPr>
-          <w:bookmarkStart w:id="0" w:name="_Toc73645994"/>
+          <w:bookmarkStart w:id="0" w:name="_Toc73730840"/>
           <w:r>
             <w:rPr>
               <w:b/>
               <w:bCs/>
             </w:rPr>
+            <w:lastRenderedPageBreak/>
             <w:t>Preparación del proyecto</w:t>
           </w:r>
           <w:bookmarkEnd w:id="0"/>
@@ -1582,7 +1940,7 @@
               <w:bCs/>
             </w:rPr>
           </w:pPr>
-          <w:bookmarkStart w:id="1" w:name="_Toc73645995"/>
+          <w:bookmarkStart w:id="1" w:name="_Toc73730841"/>
           <w:r>
             <w:rPr>
               <w:b/>
@@ -1597,7 +1955,7 @@
           <w:pPr>
             <w:pStyle w:val="Ttulo3"/>
           </w:pPr>
-          <w:bookmarkStart w:id="2" w:name="_Toc73645996"/>
+          <w:bookmarkStart w:id="2" w:name="_Toc73730842"/>
           <w:r>
             <w:t>03/06/2021 – 19:00</w:t>
           </w:r>
@@ -1638,8 +1996,19 @@
       </w:hyperlink>
     </w:p>
     <w:p>
+      <w:pPr>
+        <w:rPr>
+          <w:noProof/>
+        </w:rPr>
+      </w:pPr>
       <w:r>
         <w:t>He escrito un documento HTML de prueba para comprobar su funcionamiento.</w:t>
+      </w:r>
+      <w:r>
+        <w:rPr>
+          <w:noProof/>
+        </w:rPr>
+        <w:t xml:space="preserve"> </w:t>
       </w:r>
     </w:p>
     <w:p>
@@ -1648,9 +2017,9 @@
           <w:noProof/>
         </w:rPr>
         <w:drawing>
-          <wp:inline distT="0" distB="0" distL="0" distR="0" wp14:anchorId="6E47E7CE" wp14:editId="38DB6FEB">
-            <wp:extent cx="4109056" cy="4359349"/>
-            <wp:effectExtent l="19050" t="19050" r="25400" b="22225"/>
+          <wp:inline distT="0" distB="0" distL="0" distR="0" wp14:anchorId="14172C89" wp14:editId="5106AA9B">
+            <wp:extent cx="4180810" cy="4435473"/>
+            <wp:effectExtent l="19050" t="19050" r="10795" b="22860"/>
             <wp:docPr id="1" name="Imagen 1"/>
             <wp:cNvGraphicFramePr>
               <a:graphicFrameLocks xmlns:a="http://schemas.openxmlformats.org/drawingml/2006/main" noChangeAspect="1"/>
@@ -1671,7 +2040,7 @@
                   <pic:spPr>
                     <a:xfrm>
                       <a:off x="0" y="0"/>
-                      <a:ext cx="4112353" cy="4362847"/>
+                      <a:ext cx="4201601" cy="4457530"/>
                     </a:xfrm>
                     <a:prstGeom prst="rect">
                       <a:avLst/>
@@ -1693,18 +2062,12 @@
     <w:p>
       <w:pPr>
         <w:pStyle w:val="Ttulo2"/>
-      </w:pPr>
-    </w:p>
-    <w:p/>
-    <w:p>
-      <w:pPr>
-        <w:pStyle w:val="Ttulo2"/>
         <w:rPr>
           <w:b/>
           <w:bCs/>
         </w:rPr>
       </w:pPr>
-      <w:bookmarkStart w:id="3" w:name="_Toc73645997"/>
+      <w:bookmarkStart w:id="3" w:name="_Toc73730843"/>
       <w:r>
         <w:rPr>
           <w:b/>
@@ -1715,18 +2078,26 @@
       </w:r>
       <w:bookmarkEnd w:id="3"/>
     </w:p>
-    <w:p/>
     <w:p>
       <w:pPr>
         <w:pStyle w:val="Ttulo3"/>
       </w:pPr>
-      <w:bookmarkStart w:id="4" w:name="_Toc73645998"/>
+    </w:p>
+    <w:p>
+      <w:pPr>
+        <w:pStyle w:val="Ttulo3"/>
+      </w:pPr>
+      <w:bookmarkStart w:id="4" w:name="_Toc73730844"/>
       <w:r>
         <w:t>03/06/2021 – 20:00</w:t>
       </w:r>
       <w:bookmarkEnd w:id="4"/>
     </w:p>
-    <w:p/>
+    <w:p>
+      <w:pPr>
+        <w:pStyle w:val="Ttulo3"/>
+      </w:pPr>
+    </w:p>
     <w:p>
       <w:r>
         <w:t xml:space="preserve">Para la información mostrada en la sección </w:t>
@@ -1804,10 +2175,239 @@
         <w:t>Respecto a la sección de arte y fotografías realizaré búsquedas específicas para encontrar objetos relacionados con el clima.</w:t>
       </w:r>
     </w:p>
+    <w:p>
+      <w:pPr>
+        <w:pStyle w:val="Ttulo3"/>
+      </w:pPr>
+    </w:p>
+    <w:p>
+      <w:pPr>
+        <w:pStyle w:val="Ttulo3"/>
+      </w:pPr>
+    </w:p>
+    <w:p>
+      <w:pPr>
+        <w:pStyle w:val="Ttulo2"/>
+        <w:rPr>
+          <w:b/>
+          <w:bCs/>
+        </w:rPr>
+      </w:pPr>
+      <w:bookmarkStart w:id="5" w:name="_Toc73730845"/>
+      <w:r>
+        <w:rPr>
+          <w:b/>
+          <w:bCs/>
+        </w:rPr>
+        <w:t>Documentación sobre HTML5</w:t>
+      </w:r>
+      <w:bookmarkEnd w:id="5"/>
+    </w:p>
+    <w:p>
+      <w:pPr>
+        <w:pStyle w:val="Ttulo3"/>
+      </w:pPr>
+    </w:p>
+    <w:p>
+      <w:pPr>
+        <w:pStyle w:val="Ttulo3"/>
+      </w:pPr>
+      <w:bookmarkStart w:id="6" w:name="_Toc73730846"/>
+      <w:r>
+        <w:t>04/06/2021 – 19:00</w:t>
+      </w:r>
+      <w:bookmarkEnd w:id="6"/>
+    </w:p>
+    <w:p/>
+    <w:p>
+      <w:r>
+        <w:t>Antes de comenzar he repasado los conceptos de lenguaje de marcado y los elementos de HTML haciendo uso de las diapositivas de clase y las siguientes fuentes:</w:t>
+      </w:r>
+    </w:p>
+    <w:p>
+      <w:hyperlink r:id="rId15" w:history="1">
+        <w:r>
+          <w:rPr>
+            <w:rStyle w:val="Hipervnculo"/>
+          </w:rPr>
+          <w:t>https://html.spec.whatwg.org/multipage/</w:t>
+        </w:r>
+      </w:hyperlink>
+    </w:p>
+    <w:p>
+      <w:hyperlink r:id="rId16" w:history="1">
+        <w:r>
+          <w:rPr>
+            <w:rStyle w:val="Hipervnculo"/>
+          </w:rPr>
+          <w:t>https://developer.mozilla.org/es/docs/Web/HTML</w:t>
+        </w:r>
+      </w:hyperlink>
+    </w:p>
+    <w:p/>
+    <w:p/>
+    <w:p/>
+    <w:p/>
+    <w:p/>
+    <w:p/>
+    <w:p/>
+    <w:p/>
+    <w:p/>
     <w:p/>
     <w:p/>
     <w:p>
-      <w:r>
+      <w:pPr>
+        <w:pStyle w:val="Ttulo1"/>
+        <w:numPr>
+          <w:ilvl w:val="0"/>
+          <w:numId w:val="2"/>
+        </w:numPr>
+        <w:rPr>
+          <w:b/>
+          <w:bCs/>
+        </w:rPr>
+      </w:pPr>
+      <w:bookmarkStart w:id="7" w:name="_Toc73730847"/>
+      <w:r>
+        <w:rPr>
+          <w:b/>
+          <w:bCs/>
+        </w:rPr>
+        <w:lastRenderedPageBreak/>
+        <w:t>HTML</w:t>
+      </w:r>
+      <w:bookmarkEnd w:id="7"/>
+    </w:p>
+    <w:p/>
+    <w:p>
+      <w:pPr>
+        <w:pStyle w:val="Ttulo2"/>
+        <w:rPr>
+          <w:b/>
+          <w:bCs/>
+        </w:rPr>
+      </w:pPr>
+      <w:bookmarkStart w:id="8" w:name="_Toc73730848"/>
+      <w:r>
+        <w:rPr>
+          <w:b/>
+          <w:bCs/>
+        </w:rPr>
+        <w:t>Diseño Inicial</w:t>
+      </w:r>
+      <w:bookmarkEnd w:id="8"/>
+    </w:p>
+    <w:p/>
+    <w:p>
+      <w:pPr>
+        <w:pStyle w:val="Ttulo3"/>
+      </w:pPr>
+      <w:bookmarkStart w:id="9" w:name="_Toc73730849"/>
+      <w:r>
+        <w:t>04/06/2021 – 20:00</w:t>
+      </w:r>
+      <w:bookmarkEnd w:id="9"/>
+    </w:p>
+    <w:p/>
+    <w:p>
+      <w:r>
+        <w:t xml:space="preserve">Para los </w:t>
+      </w:r>
+      <w:proofErr w:type="spellStart"/>
+      <w:r>
+        <w:t>html</w:t>
+      </w:r>
+      <w:proofErr w:type="spellEnd"/>
+      <w:r>
+        <w:t xml:space="preserve"> de Oviedo, Gijón y Avilés he decidido utilizar el siguiente esquema:</w:t>
+      </w:r>
+    </w:p>
+    <w:p>
+      <w:r>
+        <w:rPr>
+          <w:noProof/>
+        </w:rPr>
+        <w:drawing>
+          <wp:inline distT="0" distB="0" distL="0" distR="0" wp14:anchorId="76F2AC47" wp14:editId="35761E24">
+            <wp:extent cx="4050596" cy="2892056"/>
+            <wp:effectExtent l="0" t="0" r="7620" b="3810"/>
+            <wp:docPr id="2" name="Imagen 2"/>
+            <wp:cNvGraphicFramePr>
+              <a:graphicFrameLocks xmlns:a="http://schemas.openxmlformats.org/drawingml/2006/main" noChangeAspect="1"/>
+            </wp:cNvGraphicFramePr>
+            <a:graphic xmlns:a="http://schemas.openxmlformats.org/drawingml/2006/main">
+              <a:graphicData uri="http://schemas.openxmlformats.org/drawingml/2006/picture">
+                <pic:pic xmlns:pic="http://schemas.openxmlformats.org/drawingml/2006/picture">
+                  <pic:nvPicPr>
+                    <pic:cNvPr id="0" name="Picture 1"/>
+                    <pic:cNvPicPr>
+                      <a:picLocks noChangeAspect="1" noChangeArrowheads="1"/>
+                    </pic:cNvPicPr>
+                  </pic:nvPicPr>
+                  <pic:blipFill>
+                    <a:blip r:embed="rId17">
+                      <a:extLst>
+                        <a:ext uri="{28A0092B-C50C-407E-A947-70E740481C1C}">
+                          <a14:useLocalDpi xmlns:a14="http://schemas.microsoft.com/office/drawing/2010/main" val="0"/>
+                        </a:ext>
+                      </a:extLst>
+                    </a:blip>
+                    <a:srcRect/>
+                    <a:stretch>
+                      <a:fillRect/>
+                    </a:stretch>
+                  </pic:blipFill>
+                  <pic:spPr bwMode="auto">
+                    <a:xfrm>
+                      <a:off x="0" y="0"/>
+                      <a:ext cx="4052117" cy="2893142"/>
+                    </a:xfrm>
+                    <a:prstGeom prst="rect">
+                      <a:avLst/>
+                    </a:prstGeom>
+                    <a:noFill/>
+                    <a:ln>
+                      <a:noFill/>
+                    </a:ln>
+                  </pic:spPr>
+                </pic:pic>
+              </a:graphicData>
+            </a:graphic>
+          </wp:inline>
+        </w:drawing>
+      </w:r>
+    </w:p>
+    <w:p>
+      <w:r>
+        <w:t xml:space="preserve">De esta manera </w:t>
+      </w:r>
+      <w:r>
+        <w:t>organizaré las diferentes partes en secciones (descripción general, clima, arte, fotos) y estas a su vez en más secciones (clima: temperatura, humedad…).</w:t>
+      </w:r>
+    </w:p>
+    <w:p/>
+    <w:p>
+      <w:r>
+        <w:t>04/06/2021 – 21:30</w:t>
+      </w:r>
+    </w:p>
+    <w:p/>
+    <w:p>
+      <w:r>
+        <w:t xml:space="preserve">He realizado un primer boceto de la página HTML de Oviedo. La he validado con éxito </w:t>
+      </w:r>
+    </w:p>
+    <w:p/>
+    <w:p/>
+    <w:p/>
+    <w:p/>
+    <w:p/>
+    <w:p/>
+    <w:p/>
+    <w:p/>
+    <w:p>
+      <w:r>
+        <w:lastRenderedPageBreak/>
         <w:tab/>
       </w:r>
       <w:r>
@@ -1826,7 +2426,7 @@
     <w:p/>
     <w:p/>
     <w:sectPr>
-      <w:footerReference w:type="default" r:id="rId15"/>
+      <w:footerReference w:type="default" r:id="rId18"/>
       <w:pgSz w:w="11906" w:h="16838"/>
       <w:pgMar w:top="1417" w:right="1701" w:bottom="1417" w:left="1701" w:header="708" w:footer="708" w:gutter="0"/>
       <w:pgNumType w:start="0"/>
@@ -2111,11 +2711,100 @@
       </w:pPr>
     </w:lvl>
   </w:abstractNum>
+  <w:abstractNum w:abstractNumId="2" w15:restartNumberingAfterBreak="0">
+    <w:nsid w:val="6FB3630C"/>
+    <w:multiLevelType w:val="hybridMultilevel"/>
+    <w:tmpl w:val="0492943A"/>
+    <w:lvl w:ilvl="0" w:tplc="0C0A0013">
+      <w:start w:val="1"/>
+      <w:numFmt w:val="upperRoman"/>
+      <w:lvlText w:val="%1."/>
+      <w:lvlJc w:val="right"/>
+      <w:pPr>
+        <w:ind w:left="720" w:hanging="360"/>
+      </w:pPr>
+    </w:lvl>
+    <w:lvl w:ilvl="1" w:tplc="0C0A0019" w:tentative="1">
+      <w:start w:val="1"/>
+      <w:numFmt w:val="lowerLetter"/>
+      <w:lvlText w:val="%2."/>
+      <w:lvlJc w:val="left"/>
+      <w:pPr>
+        <w:ind w:left="1440" w:hanging="360"/>
+      </w:pPr>
+    </w:lvl>
+    <w:lvl w:ilvl="2" w:tplc="0C0A001B" w:tentative="1">
+      <w:start w:val="1"/>
+      <w:numFmt w:val="lowerRoman"/>
+      <w:lvlText w:val="%3."/>
+      <w:lvlJc w:val="right"/>
+      <w:pPr>
+        <w:ind w:left="2160" w:hanging="180"/>
+      </w:pPr>
+    </w:lvl>
+    <w:lvl w:ilvl="3" w:tplc="0C0A000F" w:tentative="1">
+      <w:start w:val="1"/>
+      <w:numFmt w:val="decimal"/>
+      <w:lvlText w:val="%4."/>
+      <w:lvlJc w:val="left"/>
+      <w:pPr>
+        <w:ind w:left="2880" w:hanging="360"/>
+      </w:pPr>
+    </w:lvl>
+    <w:lvl w:ilvl="4" w:tplc="0C0A0019" w:tentative="1">
+      <w:start w:val="1"/>
+      <w:numFmt w:val="lowerLetter"/>
+      <w:lvlText w:val="%5."/>
+      <w:lvlJc w:val="left"/>
+      <w:pPr>
+        <w:ind w:left="3600" w:hanging="360"/>
+      </w:pPr>
+    </w:lvl>
+    <w:lvl w:ilvl="5" w:tplc="0C0A001B" w:tentative="1">
+      <w:start w:val="1"/>
+      <w:numFmt w:val="lowerRoman"/>
+      <w:lvlText w:val="%6."/>
+      <w:lvlJc w:val="right"/>
+      <w:pPr>
+        <w:ind w:left="4320" w:hanging="180"/>
+      </w:pPr>
+    </w:lvl>
+    <w:lvl w:ilvl="6" w:tplc="0C0A000F" w:tentative="1">
+      <w:start w:val="1"/>
+      <w:numFmt w:val="decimal"/>
+      <w:lvlText w:val="%7."/>
+      <w:lvlJc w:val="left"/>
+      <w:pPr>
+        <w:ind w:left="5040" w:hanging="360"/>
+      </w:pPr>
+    </w:lvl>
+    <w:lvl w:ilvl="7" w:tplc="0C0A0019" w:tentative="1">
+      <w:start w:val="1"/>
+      <w:numFmt w:val="lowerLetter"/>
+      <w:lvlText w:val="%8."/>
+      <w:lvlJc w:val="left"/>
+      <w:pPr>
+        <w:ind w:left="5760" w:hanging="360"/>
+      </w:pPr>
+    </w:lvl>
+    <w:lvl w:ilvl="8" w:tplc="0C0A001B" w:tentative="1">
+      <w:start w:val="1"/>
+      <w:numFmt w:val="lowerRoman"/>
+      <w:lvlText w:val="%9."/>
+      <w:lvlJc w:val="right"/>
+      <w:pPr>
+        <w:ind w:left="6480" w:hanging="180"/>
+      </w:pPr>
+    </w:lvl>
+  </w:abstractNum>
   <w:num w:numId="1">
     <w:abstractNumId w:val="1"/>
   </w:num>
   <w:num w:numId="2">
     <w:abstractNumId w:val="0"/>
+  </w:num>
+  <w:num w:numId="3">
+    <w:abstractNumId w:val="2"/>
   </w:num>
 </w:numbering>
 </file>
@@ -2811,6 +3500,17 @@
       <w:shd w:val="clear" w:color="auto" w:fill="E1DFDD"/>
     </w:rPr>
   </w:style>
+  <w:style w:type="paragraph" w:styleId="Prrafodelista">
+    <w:name w:val="List Paragraph"/>
+    <w:basedOn w:val="Normal"/>
+    <w:uiPriority w:val="34"/>
+    <w:qFormat/>
+    <w:rsid w:val="00616A90"/>
+    <w:pPr>
+      <w:ind w:left="720"/>
+      <w:contextualSpacing/>
+    </w:pPr>
+  </w:style>
 </w:styles>
 </file>
 

</xml_diff>